<commit_message>
added landscape argument to to_docx
</commit_message>
<xml_diff>
--- a/inst/rmd/apa6_man.docx
+++ b/inst/rmd/apa6_man.docx
@@ -1,29 +1,30 @@
 
 <file path=word/document.xml><?xml version="1.0" encoding="utf-8"?>
-<w:document xmlns:wpc="http://schemas.microsoft.com/office/word/2010/wordprocessingCanvas" xmlns:cx="http://schemas.microsoft.com/office/drawing/2014/chartex" xmlns:cx1="http://schemas.microsoft.com/office/drawing/2015/9/8/chartex" xmlns:mc="http://schemas.openxmlformats.org/markup-compatibility/2006" xmlns:o="urn:schemas-microsoft-com:office:office" xmlns:r="http://schemas.openxmlformats.org/officeDocument/2006/relationships" xmlns:m="http://schemas.openxmlformats.org/officeDocument/2006/math" xmlns:v="urn:schemas-microsoft-com:vml" xmlns:wp14="http://schemas.microsoft.com/office/word/2010/wordprocessingDrawing" xmlns:wp="http://schemas.openxmlformats.org/drawingml/2006/wordprocessingDrawing" xmlns:w10="urn:schemas-microsoft-com:office:word" xmlns:w="http://schemas.openxmlformats.org/wordprocessingml/2006/main" xmlns:w14="http://schemas.microsoft.com/office/word/2010/wordml" xmlns:w15="http://schemas.microsoft.com/office/word/2012/wordml" xmlns:w16se="http://schemas.microsoft.com/office/word/2015/wordml/symex" xmlns:wpg="http://schemas.microsoft.com/office/word/2010/wordprocessingGroup" xmlns:wpi="http://schemas.microsoft.com/office/word/2010/wordprocessingInk" xmlns:wne="http://schemas.microsoft.com/office/word/2006/wordml" xmlns:wps="http://schemas.microsoft.com/office/word/2010/wordprocessingShape" mc:Ignorable="w14 w15 w16se wp14">
+<w:document xmlns:wpc="http://schemas.microsoft.com/office/word/2010/wordprocessingCanvas" xmlns:cx="http://schemas.microsoft.com/office/drawing/2014/chartex" xmlns:cx1="http://schemas.microsoft.com/office/drawing/2015/9/8/chartex" xmlns:cx2="http://schemas.microsoft.com/office/drawing/2015/10/21/chartex" xmlns:cx3="http://schemas.microsoft.com/office/drawing/2016/5/9/chartex" xmlns:cx4="http://schemas.microsoft.com/office/drawing/2016/5/10/chartex" xmlns:cx5="http://schemas.microsoft.com/office/drawing/2016/5/11/chartex" xmlns:cx6="http://schemas.microsoft.com/office/drawing/2016/5/12/chartex" xmlns:cx7="http://schemas.microsoft.com/office/drawing/2016/5/13/chartex" xmlns:cx8="http://schemas.microsoft.com/office/drawing/2016/5/14/chartex" xmlns:mc="http://schemas.openxmlformats.org/markup-compatibility/2006" xmlns:aink="http://schemas.microsoft.com/office/drawing/2016/ink" xmlns:am3d="http://schemas.microsoft.com/office/drawing/2017/model3d" xmlns:o="urn:schemas-microsoft-com:office:office" xmlns:r="http://schemas.openxmlformats.org/officeDocument/2006/relationships" xmlns:m="http://schemas.openxmlformats.org/officeDocument/2006/math" xmlns:v="urn:schemas-microsoft-com:vml" xmlns:wp14="http://schemas.microsoft.com/office/word/2010/wordprocessingDrawing" xmlns:wp="http://schemas.openxmlformats.org/drawingml/2006/wordprocessingDrawing" xmlns:w10="urn:schemas-microsoft-com:office:word" xmlns:w="http://schemas.openxmlformats.org/wordprocessingml/2006/main" xmlns:w14="http://schemas.microsoft.com/office/word/2010/wordml" xmlns:w15="http://schemas.microsoft.com/office/word/2012/wordml" xmlns:w16cid="http://schemas.microsoft.com/office/word/2016/wordml/cid" xmlns:w16se="http://schemas.microsoft.com/office/word/2015/wordml/symex" xmlns:wpg="http://schemas.microsoft.com/office/word/2010/wordprocessingGroup" xmlns:wpi="http://schemas.microsoft.com/office/word/2010/wordprocessingInk" xmlns:wne="http://schemas.microsoft.com/office/word/2006/wordml" xmlns:wps="http://schemas.microsoft.com/office/word/2010/wordprocessingShape" mc:Ignorable="w14 w15 w16se w16cid wp14">
   <w:body>
     <w:p>
       <w:bookmarkStart w:id="0" w:name="refs"/>
       <w:bookmarkStart w:id="1" w:name="X5fd3ca3355fd59a6c4c580ff3ee8e852e4a1609"/>
+      <w:bookmarkStart w:id="2" w:name="_GoBack"/>
+      <w:bookmarkEnd w:id="2"/>
       <w:r>
         <w:t xml:space="preserve"> </w:t>
       </w:r>
-      <w:bookmarkStart w:id="2" w:name="_GoBack"/>
       <w:bookmarkEnd w:id="0"/>
       <w:bookmarkEnd w:id="1"/>
-      <w:bookmarkEnd w:id="2"/>
     </w:p>
     <w:sectPr>
       <w:pgSz w:w="12240" w:h="15840"/>
       <w:pgMar w:top="1418" w:right="1418" w:bottom="1418" w:left="1418" w:header="720" w:footer="720" w:gutter="0"/>
       <w:cols w:space="720"/>
+      <w:docGrid w:linePitch="326"/>
     </w:sectPr>
   </w:body>
 </w:document>
 </file>
 
 <file path=word/endnotes.xml><?xml version="1.0" encoding="utf-8"?>
-<w:endnotes xmlns:wpc="http://schemas.microsoft.com/office/word/2010/wordprocessingCanvas" xmlns:cx="http://schemas.microsoft.com/office/drawing/2014/chartex" xmlns:cx1="http://schemas.microsoft.com/office/drawing/2015/9/8/chartex" xmlns:mc="http://schemas.openxmlformats.org/markup-compatibility/2006" xmlns:o="urn:schemas-microsoft-com:office:office" xmlns:r="http://schemas.openxmlformats.org/officeDocument/2006/relationships" xmlns:m="http://schemas.openxmlformats.org/officeDocument/2006/math" xmlns:v="urn:schemas-microsoft-com:vml" xmlns:wp14="http://schemas.microsoft.com/office/word/2010/wordprocessingDrawing" xmlns:wp="http://schemas.openxmlformats.org/drawingml/2006/wordprocessingDrawing" xmlns:w10="urn:schemas-microsoft-com:office:word" xmlns:w="http://schemas.openxmlformats.org/wordprocessingml/2006/main" xmlns:w14="http://schemas.microsoft.com/office/word/2010/wordml" xmlns:w15="http://schemas.microsoft.com/office/word/2012/wordml" xmlns:w16se="http://schemas.microsoft.com/office/word/2015/wordml/symex" xmlns:wpg="http://schemas.microsoft.com/office/word/2010/wordprocessingGroup" xmlns:wpi="http://schemas.microsoft.com/office/word/2010/wordprocessingInk" xmlns:wne="http://schemas.microsoft.com/office/word/2006/wordml" xmlns:wps="http://schemas.microsoft.com/office/word/2010/wordprocessingShape" mc:Ignorable="w14 w15 w16se wp14">
+<w:endnotes xmlns:wpc="http://schemas.microsoft.com/office/word/2010/wordprocessingCanvas" xmlns:cx="http://schemas.microsoft.com/office/drawing/2014/chartex" xmlns:cx1="http://schemas.microsoft.com/office/drawing/2015/9/8/chartex" xmlns:cx2="http://schemas.microsoft.com/office/drawing/2015/10/21/chartex" xmlns:cx3="http://schemas.microsoft.com/office/drawing/2016/5/9/chartex" xmlns:cx4="http://schemas.microsoft.com/office/drawing/2016/5/10/chartex" xmlns:cx5="http://schemas.microsoft.com/office/drawing/2016/5/11/chartex" xmlns:cx6="http://schemas.microsoft.com/office/drawing/2016/5/12/chartex" xmlns:cx7="http://schemas.microsoft.com/office/drawing/2016/5/13/chartex" xmlns:cx8="http://schemas.microsoft.com/office/drawing/2016/5/14/chartex" xmlns:mc="http://schemas.openxmlformats.org/markup-compatibility/2006" xmlns:aink="http://schemas.microsoft.com/office/drawing/2016/ink" xmlns:am3d="http://schemas.microsoft.com/office/drawing/2017/model3d" xmlns:o="urn:schemas-microsoft-com:office:office" xmlns:r="http://schemas.openxmlformats.org/officeDocument/2006/relationships" xmlns:m="http://schemas.openxmlformats.org/officeDocument/2006/math" xmlns:v="urn:schemas-microsoft-com:vml" xmlns:wp14="http://schemas.microsoft.com/office/word/2010/wordprocessingDrawing" xmlns:wp="http://schemas.openxmlformats.org/drawingml/2006/wordprocessingDrawing" xmlns:w10="urn:schemas-microsoft-com:office:word" xmlns:w="http://schemas.openxmlformats.org/wordprocessingml/2006/main" xmlns:w14="http://schemas.microsoft.com/office/word/2010/wordml" xmlns:w15="http://schemas.microsoft.com/office/word/2012/wordml" xmlns:w16cid="http://schemas.microsoft.com/office/word/2016/wordml/cid" xmlns:w16se="http://schemas.microsoft.com/office/word/2015/wordml/symex" xmlns:wpg="http://schemas.microsoft.com/office/word/2010/wordprocessingGroup" xmlns:wpi="http://schemas.microsoft.com/office/word/2010/wordprocessingInk" xmlns:wne="http://schemas.microsoft.com/office/word/2006/wordml" xmlns:wps="http://schemas.microsoft.com/office/word/2010/wordprocessingShape" mc:Ignorable="w14 w15 w16se w16cid wp14">
   <w:endnote w:type="separator" w:id="-1">
     <w:p>
       <w:pPr>
@@ -48,7 +49,7 @@
 </file>
 
 <file path=word/footnotes.xml><?xml version="1.0" encoding="utf-8"?>
-<w:footnotes xmlns:wpc="http://schemas.microsoft.com/office/word/2010/wordprocessingCanvas" xmlns:cx="http://schemas.microsoft.com/office/drawing/2014/chartex" xmlns:cx1="http://schemas.microsoft.com/office/drawing/2015/9/8/chartex" xmlns:mc="http://schemas.openxmlformats.org/markup-compatibility/2006" xmlns:o="urn:schemas-microsoft-com:office:office" xmlns:r="http://schemas.openxmlformats.org/officeDocument/2006/relationships" xmlns:m="http://schemas.openxmlformats.org/officeDocument/2006/math" xmlns:v="urn:schemas-microsoft-com:vml" xmlns:wp14="http://schemas.microsoft.com/office/word/2010/wordprocessingDrawing" xmlns:wp="http://schemas.openxmlformats.org/drawingml/2006/wordprocessingDrawing" xmlns:w10="urn:schemas-microsoft-com:office:word" xmlns:w="http://schemas.openxmlformats.org/wordprocessingml/2006/main" xmlns:w14="http://schemas.microsoft.com/office/word/2010/wordml" xmlns:w15="http://schemas.microsoft.com/office/word/2012/wordml" xmlns:w16se="http://schemas.microsoft.com/office/word/2015/wordml/symex" xmlns:wpg="http://schemas.microsoft.com/office/word/2010/wordprocessingGroup" xmlns:wpi="http://schemas.microsoft.com/office/word/2010/wordprocessingInk" xmlns:wne="http://schemas.microsoft.com/office/word/2006/wordml" xmlns:wps="http://schemas.microsoft.com/office/word/2010/wordprocessingShape" mc:Ignorable="w14 w15 w16se wp14">
+<w:footnotes xmlns:wpc="http://schemas.microsoft.com/office/word/2010/wordprocessingCanvas" xmlns:cx="http://schemas.microsoft.com/office/drawing/2014/chartex" xmlns:cx1="http://schemas.microsoft.com/office/drawing/2015/9/8/chartex" xmlns:cx2="http://schemas.microsoft.com/office/drawing/2015/10/21/chartex" xmlns:cx3="http://schemas.microsoft.com/office/drawing/2016/5/9/chartex" xmlns:cx4="http://schemas.microsoft.com/office/drawing/2016/5/10/chartex" xmlns:cx5="http://schemas.microsoft.com/office/drawing/2016/5/11/chartex" xmlns:cx6="http://schemas.microsoft.com/office/drawing/2016/5/12/chartex" xmlns:cx7="http://schemas.microsoft.com/office/drawing/2016/5/13/chartex" xmlns:cx8="http://schemas.microsoft.com/office/drawing/2016/5/14/chartex" xmlns:mc="http://schemas.openxmlformats.org/markup-compatibility/2006" xmlns:aink="http://schemas.microsoft.com/office/drawing/2016/ink" xmlns:am3d="http://schemas.microsoft.com/office/drawing/2017/model3d" xmlns:o="urn:schemas-microsoft-com:office:office" xmlns:r="http://schemas.openxmlformats.org/officeDocument/2006/relationships" xmlns:m="http://schemas.openxmlformats.org/officeDocument/2006/math" xmlns:v="urn:schemas-microsoft-com:vml" xmlns:wp14="http://schemas.microsoft.com/office/word/2010/wordprocessingDrawing" xmlns:wp="http://schemas.openxmlformats.org/drawingml/2006/wordprocessingDrawing" xmlns:w10="urn:schemas-microsoft-com:office:word" xmlns:w="http://schemas.openxmlformats.org/wordprocessingml/2006/main" xmlns:w14="http://schemas.microsoft.com/office/word/2010/wordml" xmlns:w15="http://schemas.microsoft.com/office/word/2012/wordml" xmlns:w16cid="http://schemas.microsoft.com/office/word/2016/wordml/cid" xmlns:w16se="http://schemas.microsoft.com/office/word/2015/wordml/symex" xmlns:wpg="http://schemas.microsoft.com/office/word/2010/wordprocessingGroup" xmlns:wpi="http://schemas.microsoft.com/office/word/2010/wordprocessingInk" xmlns:wne="http://schemas.microsoft.com/office/word/2006/wordml" xmlns:wps="http://schemas.microsoft.com/office/word/2010/wordprocessingShape" mc:Ignorable="w14 w15 w16se w16cid wp14">
   <w:footnote w:type="separator" w:id="-1">
     <w:p>
       <w:r>
@@ -67,7 +68,7 @@
 </file>
 
 <file path=word/numbering.xml><?xml version="1.0" encoding="utf-8"?>
-<w:numbering xmlns:wpc="http://schemas.microsoft.com/office/word/2010/wordprocessingCanvas" xmlns:cx="http://schemas.microsoft.com/office/drawing/2014/chartex" xmlns:cx1="http://schemas.microsoft.com/office/drawing/2015/9/8/chartex" xmlns:mc="http://schemas.openxmlformats.org/markup-compatibility/2006" xmlns:o="urn:schemas-microsoft-com:office:office" xmlns:r="http://schemas.openxmlformats.org/officeDocument/2006/relationships" xmlns:m="http://schemas.openxmlformats.org/officeDocument/2006/math" xmlns:v="urn:schemas-microsoft-com:vml" xmlns:wp14="http://schemas.microsoft.com/office/word/2010/wordprocessingDrawing" xmlns:wp="http://schemas.openxmlformats.org/drawingml/2006/wordprocessingDrawing" xmlns:w10="urn:schemas-microsoft-com:office:word" xmlns:w="http://schemas.openxmlformats.org/wordprocessingml/2006/main" xmlns:w14="http://schemas.microsoft.com/office/word/2010/wordml" xmlns:w15="http://schemas.microsoft.com/office/word/2012/wordml" xmlns:w16se="http://schemas.microsoft.com/office/word/2015/wordml/symex" xmlns:wpg="http://schemas.microsoft.com/office/word/2010/wordprocessingGroup" xmlns:wpi="http://schemas.microsoft.com/office/word/2010/wordprocessingInk" xmlns:wne="http://schemas.microsoft.com/office/word/2006/wordml" xmlns:wps="http://schemas.microsoft.com/office/word/2010/wordprocessingShape" mc:Ignorable="w14 w15 w16se wp14">
+<w:numbering xmlns:wpc="http://schemas.microsoft.com/office/word/2010/wordprocessingCanvas" xmlns:cx="http://schemas.microsoft.com/office/drawing/2014/chartex" xmlns:cx1="http://schemas.microsoft.com/office/drawing/2015/9/8/chartex" xmlns:cx2="http://schemas.microsoft.com/office/drawing/2015/10/21/chartex" xmlns:cx3="http://schemas.microsoft.com/office/drawing/2016/5/9/chartex" xmlns:cx4="http://schemas.microsoft.com/office/drawing/2016/5/10/chartex" xmlns:cx5="http://schemas.microsoft.com/office/drawing/2016/5/11/chartex" xmlns:cx6="http://schemas.microsoft.com/office/drawing/2016/5/12/chartex" xmlns:cx7="http://schemas.microsoft.com/office/drawing/2016/5/13/chartex" xmlns:cx8="http://schemas.microsoft.com/office/drawing/2016/5/14/chartex" xmlns:mc="http://schemas.openxmlformats.org/markup-compatibility/2006" xmlns:aink="http://schemas.microsoft.com/office/drawing/2016/ink" xmlns:am3d="http://schemas.microsoft.com/office/drawing/2017/model3d" xmlns:o="urn:schemas-microsoft-com:office:office" xmlns:r="http://schemas.openxmlformats.org/officeDocument/2006/relationships" xmlns:m="http://schemas.openxmlformats.org/officeDocument/2006/math" xmlns:v="urn:schemas-microsoft-com:vml" xmlns:wp14="http://schemas.microsoft.com/office/word/2010/wordprocessingDrawing" xmlns:wp="http://schemas.openxmlformats.org/drawingml/2006/wordprocessingDrawing" xmlns:w10="urn:schemas-microsoft-com:office:word" xmlns:w="http://schemas.openxmlformats.org/wordprocessingml/2006/main" xmlns:w14="http://schemas.microsoft.com/office/word/2010/wordml" xmlns:w15="http://schemas.microsoft.com/office/word/2012/wordml" xmlns:w16cid="http://schemas.microsoft.com/office/word/2016/wordml/cid" xmlns:w16se="http://schemas.microsoft.com/office/word/2015/wordml/symex" xmlns:wpg="http://schemas.microsoft.com/office/word/2010/wordprocessingGroup" xmlns:wpi="http://schemas.microsoft.com/office/word/2010/wordprocessingInk" xmlns:wne="http://schemas.microsoft.com/office/word/2006/wordml" xmlns:wps="http://schemas.microsoft.com/office/word/2010/wordprocessingShape" mc:Ignorable="w14 w15 w16se w16cid wp14">
   <w:abstractNum w:abstractNumId="0" w15:restartNumberingAfterBreak="0">
     <w:nsid w:val="C2298BB6"/>
     <w:multiLevelType w:val="multilevel"/>
@@ -584,7 +585,7 @@
 </file>
 
 <file path=word/styles.xml><?xml version="1.0" encoding="utf-8"?>
-<w:styles xmlns:mc="http://schemas.openxmlformats.org/markup-compatibility/2006" xmlns:r="http://schemas.openxmlformats.org/officeDocument/2006/relationships" xmlns:w="http://schemas.openxmlformats.org/wordprocessingml/2006/main" xmlns:w14="http://schemas.microsoft.com/office/word/2010/wordml" xmlns:w15="http://schemas.microsoft.com/office/word/2012/wordml" xmlns:w16se="http://schemas.microsoft.com/office/word/2015/wordml/symex" mc:Ignorable="w14 w15 w16se">
+<w:styles xmlns:mc="http://schemas.openxmlformats.org/markup-compatibility/2006" xmlns:r="http://schemas.openxmlformats.org/officeDocument/2006/relationships" xmlns:w="http://schemas.openxmlformats.org/wordprocessingml/2006/main" xmlns:w14="http://schemas.microsoft.com/office/word/2010/wordml" xmlns:w15="http://schemas.microsoft.com/office/word/2012/wordml" xmlns:w16cid="http://schemas.microsoft.com/office/word/2016/wordml/cid" xmlns:w16se="http://schemas.microsoft.com/office/word/2015/wordml/symex" mc:Ignorable="w14 w15 w16se w16cid">
   <w:docDefaults>
     <w:rPrDefault>
       <w:rPr>
@@ -600,7 +601,7 @@
       </w:pPr>
     </w:pPrDefault>
   </w:docDefaults>
-  <w:latentStyles w:defLockedState="0" w:defUIPriority="0" w:defSemiHidden="0" w:defUnhideWhenUsed="0" w:defQFormat="0" w:count="371">
+  <w:latentStyles w:defLockedState="0" w:defUIPriority="0" w:defSemiHidden="0" w:defUnhideWhenUsed="0" w:defQFormat="0" w:count="376">
     <w:lsdException w:name="heading 2" w:uiPriority="9" w:qFormat="1"/>
     <w:lsdException w:name="heading 7" w:semiHidden="1" w:unhideWhenUsed="1"/>
     <w:lsdException w:name="heading 8" w:semiHidden="1" w:unhideWhenUsed="1"/>
@@ -740,6 +741,7 @@
     <w:lsdException w:name="Table Web 3" w:semiHidden="1" w:unhideWhenUsed="1"/>
     <w:lsdException w:name="Balloon Text" w:semiHidden="1" w:unhideWhenUsed="1"/>
     <w:lsdException w:name="Table Theme" w:semiHidden="1" w:unhideWhenUsed="1"/>
+    <w:lsdException w:name="Placeholder Text" w:semiHidden="1"/>
     <w:lsdException w:name="Light Shading"/>
     <w:lsdException w:name="Light List"/>
     <w:lsdException w:name="Light Grid"/>
@@ -945,6 +947,11 @@
     <w:lsdException w:name="List Table 5 Dark Accent 6" w:uiPriority="50"/>
     <w:lsdException w:name="List Table 6 Colorful Accent 6" w:uiPriority="51"/>
     <w:lsdException w:name="List Table 7 Colorful Accent 6" w:uiPriority="52"/>
+    <w:lsdException w:name="Mention" w:semiHidden="1" w:uiPriority="99" w:unhideWhenUsed="1"/>
+    <w:lsdException w:name="Smart Hyperlink" w:semiHidden="1" w:uiPriority="99" w:unhideWhenUsed="1"/>
+    <w:lsdException w:name="Hashtag" w:semiHidden="1" w:uiPriority="99" w:unhideWhenUsed="1"/>
+    <w:lsdException w:name="Unresolved Mention" w:semiHidden="1" w:uiPriority="99" w:unhideWhenUsed="1"/>
+    <w:lsdException w:name="Smart Link" w:semiHidden="1" w:uiPriority="99" w:unhideWhenUsed="1"/>
   </w:latentStyles>
   <w:style w:type="paragraph" w:default="1" w:styleId="Normal">
     <w:name w:val="Normal"/>

</xml_diff>

<commit_message>
leading.zero argument to round_p, to_docx simplified
</commit_message>
<xml_diff>
--- a/inst/rmd/apa6_man.docx
+++ b/inst/rmd/apa6_man.docx
@@ -3,15 +3,8 @@
 <w:document xmlns:wpc="http://schemas.microsoft.com/office/word/2010/wordprocessingCanvas" xmlns:cx="http://schemas.microsoft.com/office/drawing/2014/chartex" xmlns:cx1="http://schemas.microsoft.com/office/drawing/2015/9/8/chartex" xmlns:cx2="http://schemas.microsoft.com/office/drawing/2015/10/21/chartex" xmlns:cx3="http://schemas.microsoft.com/office/drawing/2016/5/9/chartex" xmlns:cx4="http://schemas.microsoft.com/office/drawing/2016/5/10/chartex" xmlns:cx5="http://schemas.microsoft.com/office/drawing/2016/5/11/chartex" xmlns:cx6="http://schemas.microsoft.com/office/drawing/2016/5/12/chartex" xmlns:cx7="http://schemas.microsoft.com/office/drawing/2016/5/13/chartex" xmlns:cx8="http://schemas.microsoft.com/office/drawing/2016/5/14/chartex" xmlns:mc="http://schemas.openxmlformats.org/markup-compatibility/2006" xmlns:aink="http://schemas.microsoft.com/office/drawing/2016/ink" xmlns:am3d="http://schemas.microsoft.com/office/drawing/2017/model3d" xmlns:o="urn:schemas-microsoft-com:office:office" xmlns:r="http://schemas.openxmlformats.org/officeDocument/2006/relationships" xmlns:m="http://schemas.openxmlformats.org/officeDocument/2006/math" xmlns:v="urn:schemas-microsoft-com:vml" xmlns:wp14="http://schemas.microsoft.com/office/word/2010/wordprocessingDrawing" xmlns:wp="http://schemas.openxmlformats.org/drawingml/2006/wordprocessingDrawing" xmlns:w10="urn:schemas-microsoft-com:office:word" xmlns:w="http://schemas.openxmlformats.org/wordprocessingml/2006/main" xmlns:w14="http://schemas.microsoft.com/office/word/2010/wordml" xmlns:w15="http://schemas.microsoft.com/office/word/2012/wordml" xmlns:w16cid="http://schemas.microsoft.com/office/word/2016/wordml/cid" xmlns:w16se="http://schemas.microsoft.com/office/word/2015/wordml/symex" xmlns:wpg="http://schemas.microsoft.com/office/word/2010/wordprocessingGroup" xmlns:wpi="http://schemas.microsoft.com/office/word/2010/wordprocessingInk" xmlns:wne="http://schemas.microsoft.com/office/word/2006/wordml" xmlns:wps="http://schemas.microsoft.com/office/word/2010/wordprocessingShape" mc:Ignorable="w14 w15 w16se w16cid wp14">
   <w:body>
     <w:p>
-      <w:bookmarkStart w:id="0" w:name="refs"/>
-      <w:bookmarkStart w:id="1" w:name="X5fd3ca3355fd59a6c4c580ff3ee8e852e4a1609"/>
-      <w:bookmarkStart w:id="2" w:name="_GoBack"/>
-      <w:bookmarkEnd w:id="2"/>
-      <w:r>
-        <w:t xml:space="preserve"> </w:t>
-      </w:r>
+      <w:bookmarkStart w:id="0" w:name="_GoBack"/>
       <w:bookmarkEnd w:id="0"/>
-      <w:bookmarkEnd w:id="1"/>
     </w:p>
     <w:sectPr>
       <w:pgSz w:w="12240" w:h="15840"/>
@@ -256,7 +249,7 @@
   <w:abstractNum w:abstractNumId="2" w15:restartNumberingAfterBreak="0">
     <w:nsid w:val="FFFFFF7C"/>
     <w:multiLevelType w:val="singleLevel"/>
-    <w:tmpl w:val="A3126B6A"/>
+    <w:tmpl w:val="844E2720"/>
     <w:lvl w:ilvl="0">
       <w:start w:val="1"/>
       <w:numFmt w:val="decimal"/>
@@ -273,7 +266,7 @@
   <w:abstractNum w:abstractNumId="3" w15:restartNumberingAfterBreak="0">
     <w:nsid w:val="FFFFFF7D"/>
     <w:multiLevelType w:val="singleLevel"/>
-    <w:tmpl w:val="413CF14C"/>
+    <w:tmpl w:val="3F3AE85A"/>
     <w:lvl w:ilvl="0">
       <w:start w:val="1"/>
       <w:numFmt w:val="decimal"/>
@@ -290,7 +283,7 @@
   <w:abstractNum w:abstractNumId="4" w15:restartNumberingAfterBreak="0">
     <w:nsid w:val="FFFFFF7E"/>
     <w:multiLevelType w:val="singleLevel"/>
-    <w:tmpl w:val="26F02DE6"/>
+    <w:tmpl w:val="08D40F88"/>
     <w:lvl w:ilvl="0">
       <w:start w:val="1"/>
       <w:numFmt w:val="decimal"/>
@@ -307,7 +300,7 @@
   <w:abstractNum w:abstractNumId="5" w15:restartNumberingAfterBreak="0">
     <w:nsid w:val="FFFFFF7F"/>
     <w:multiLevelType w:val="singleLevel"/>
-    <w:tmpl w:val="22489044"/>
+    <w:tmpl w:val="47D053A2"/>
     <w:lvl w:ilvl="0">
       <w:start w:val="1"/>
       <w:numFmt w:val="decimal"/>
@@ -324,7 +317,7 @@
   <w:abstractNum w:abstractNumId="6" w15:restartNumberingAfterBreak="0">
     <w:nsid w:val="FFFFFF80"/>
     <w:multiLevelType w:val="singleLevel"/>
-    <w:tmpl w:val="874AA4FA"/>
+    <w:tmpl w:val="60FAAC00"/>
     <w:lvl w:ilvl="0">
       <w:start w:val="1"/>
       <w:numFmt w:val="bullet"/>
@@ -344,7 +337,7 @@
   <w:abstractNum w:abstractNumId="7" w15:restartNumberingAfterBreak="0">
     <w:nsid w:val="FFFFFF81"/>
     <w:multiLevelType w:val="singleLevel"/>
-    <w:tmpl w:val="3126C8A8"/>
+    <w:tmpl w:val="EF0AE016"/>
     <w:lvl w:ilvl="0">
       <w:start w:val="1"/>
       <w:numFmt w:val="bullet"/>
@@ -364,7 +357,7 @@
   <w:abstractNum w:abstractNumId="8" w15:restartNumberingAfterBreak="0">
     <w:nsid w:val="FFFFFF82"/>
     <w:multiLevelType w:val="singleLevel"/>
-    <w:tmpl w:val="9AC861AA"/>
+    <w:tmpl w:val="2FC28342"/>
     <w:lvl w:ilvl="0">
       <w:start w:val="1"/>
       <w:numFmt w:val="bullet"/>
@@ -384,7 +377,7 @@
   <w:abstractNum w:abstractNumId="9" w15:restartNumberingAfterBreak="0">
     <w:nsid w:val="FFFFFF83"/>
     <w:multiLevelType w:val="singleLevel"/>
-    <w:tmpl w:val="92F2DE44"/>
+    <w:tmpl w:val="1102C0B4"/>
     <w:lvl w:ilvl="0">
       <w:start w:val="1"/>
       <w:numFmt w:val="bullet"/>
@@ -404,7 +397,7 @@
   <w:abstractNum w:abstractNumId="10" w15:restartNumberingAfterBreak="0">
     <w:nsid w:val="FFFFFF88"/>
     <w:multiLevelType w:val="singleLevel"/>
-    <w:tmpl w:val="F2AA1BE2"/>
+    <w:tmpl w:val="2704453A"/>
     <w:lvl w:ilvl="0">
       <w:start w:val="1"/>
       <w:numFmt w:val="decimal"/>
@@ -421,7 +414,7 @@
   <w:abstractNum w:abstractNumId="11" w15:restartNumberingAfterBreak="0">
     <w:nsid w:val="FFFFFF89"/>
     <w:multiLevelType w:val="singleLevel"/>
-    <w:tmpl w:val="DCDED576"/>
+    <w:tmpl w:val="C9AA28EA"/>
     <w:lvl w:ilvl="0">
       <w:start w:val="1"/>
       <w:numFmt w:val="bullet"/>
@@ -1356,9 +1349,9 @@
   <w:style w:type="character" w:styleId="Hyperlink">
     <w:name w:val="Hyperlink"/>
     <w:basedOn w:val="CaptionChar"/>
-    <w:rsid w:val="007D3543"/>
-    <w:rPr>
-      <w:color w:val="4F81BD" w:themeColor="accent1"/>
+    <w:rsid w:val="008F0DA9"/>
+    <w:rPr>
+      <w:color w:val="auto"/>
     </w:rPr>
   </w:style>
   <w:style w:type="paragraph" w:styleId="TOCHeading">
@@ -1882,6 +1875,18 @@
         </w:tcBorders>
       </w:tcPr>
     </w:tblStylePr>
+  </w:style>
+  <w:style w:type="character" w:styleId="UnresolvedMention">
+    <w:name w:val="Unresolved Mention"/>
+    <w:basedOn w:val="DefaultParagraphFont"/>
+    <w:uiPriority w:val="99"/>
+    <w:semiHidden/>
+    <w:unhideWhenUsed/>
+    <w:rsid w:val="008F0DA9"/>
+    <w:rPr>
+      <w:color w:val="605E5C"/>
+      <w:shd w:val="clear" w:color="auto" w:fill="E1DFDD"/>
+    </w:rPr>
   </w:style>
 </w:styles>
 </file>

</xml_diff>